<commit_message>
Large update to game
Change-Id: If472f501dba32688b6125aadfbe3a8e5e94ccf52
Signed-off-by: pmcelroy <pmcelroy@3002-18.eecs.ku.edu>
</commit_message>
<xml_diff>
--- a/Project Description.docx
+++ b/Project Description.docx
@@ -272,16 +272,7 @@
         <w:t>I had a lot of trouble with the buttons task because I had the pins laid out all wrong and the inputs and outputs switched around compared to how I had set up my Pin types (</w:t>
       </w:r>
       <w:r>
-        <w:t>GPIO_PIN_TYPE_STD_WPU</w:t>
-      </w:r>
-      <w:r>
-        <w:t xml:space="preserve"> vs </w:t>
-      </w:r>
-      <w:r>
-        <w:t>GPIO_PIN_TYPE_STD</w:t>
-      </w:r>
-      <w:r>
-        <w:t>).  I spent nearly 3 to 4 hours hashing that particular mistake out until I finally realized what I had done.</w:t>
+        <w:t>GPIO_PIN_TYPE_STD_WPU vs GPIO_PIN_TYPE_STD).  I spent nearly 3 to 4 hours hashing that particular mistake out until I finally realized what I had done.</w:t>
       </w:r>
     </w:p>
     <w:p>
@@ -299,13 +290,7 @@
     </w:p>
     <w:p>
       <w:r>
-        <w:t xml:space="preserve">A few improvements would be to make graphic </w:t>
-      </w:r>
-      <w:r>
-        <w:t>representations</w:t>
-      </w:r>
-      <w:r>
-        <w:t xml:space="preserve"> of the Baby Bird, Momma Bird, Dirt and Worms using the </w:t>
+        <w:t xml:space="preserve">A few improvements would be to make graphic representations of the Baby Bird, Momma Bird, Dirt and Worms using the </w:t>
       </w:r>
       <w:proofErr w:type="spellStart"/>
       <w:r>
@@ -327,9 +312,3048 @@
       <w:proofErr w:type="spellEnd"/>
       <w:r>
         <w:t xml:space="preserve"> Manual a lot for Pin numbers but didn’t use the API at all since I already learned what I’d use in past labs.</w:t>
+      </w:r>
+    </w:p>
+    <w:p/>
+    <w:p/>
+    <w:p/>
+    <w:p/>
+    <w:p/>
+    <w:p/>
+    <w:p>
+      <w:proofErr w:type="spellStart"/>
+      <w:r>
+        <w:lastRenderedPageBreak/>
+        <w:t>Psuedo</w:t>
+      </w:r>
+      <w:proofErr w:type="spellEnd"/>
+      <w:r>
+        <w:t>-Code:</w:t>
+      </w:r>
+    </w:p>
+    <w:p>
+      <w:proofErr w:type="spellStart"/>
+      <w:r>
+        <w:t>buttons.c</w:t>
+      </w:r>
+      <w:proofErr w:type="spellEnd"/>
+    </w:p>
+    <w:p>
+      <w:r>
+        <w:t>Declare external array variables</w:t>
+      </w:r>
+    </w:p>
+    <w:p>
+      <w:proofErr w:type="spellStart"/>
+      <w:r>
+        <w:t>Int</w:t>
+      </w:r>
+      <w:proofErr w:type="spellEnd"/>
+      <w:r>
+        <w:t xml:space="preserve"> </w:t>
+      </w:r>
+      <w:proofErr w:type="spellStart"/>
+      <w:proofErr w:type="gramStart"/>
+      <w:r>
+        <w:t>buttonsThisTick</w:t>
+      </w:r>
+      <w:proofErr w:type="spellEnd"/>
+      <w:r>
+        <w:t>[</w:t>
+      </w:r>
+      <w:proofErr w:type="gramEnd"/>
+      <w:r>
+        <w:t>12]</w:t>
+      </w:r>
+    </w:p>
+    <w:p>
+      <w:proofErr w:type="spellStart"/>
+      <w:r>
+        <w:t>Int</w:t>
+      </w:r>
+      <w:proofErr w:type="spellEnd"/>
+      <w:r>
+        <w:t xml:space="preserve"> </w:t>
+      </w:r>
+      <w:proofErr w:type="spellStart"/>
+      <w:proofErr w:type="gramStart"/>
+      <w:r>
+        <w:t>buttonsLastTick</w:t>
+      </w:r>
+      <w:proofErr w:type="spellEnd"/>
+      <w:r>
+        <w:t>[</w:t>
+      </w:r>
+      <w:proofErr w:type="gramEnd"/>
+      <w:r>
+        <w:t>12]</w:t>
+      </w:r>
+    </w:p>
+    <w:p>
+      <w:proofErr w:type="spellStart"/>
+      <w:r>
+        <w:t>Int</w:t>
+      </w:r>
+      <w:proofErr w:type="spellEnd"/>
+      <w:r>
+        <w:t xml:space="preserve"> </w:t>
+      </w:r>
+      <w:proofErr w:type="spellStart"/>
+      <w:proofErr w:type="gramStart"/>
+      <w:r>
+        <w:t>buttonsReleased</w:t>
+      </w:r>
+      <w:proofErr w:type="spellEnd"/>
+      <w:r>
+        <w:t>[</w:t>
+      </w:r>
+      <w:proofErr w:type="gramEnd"/>
+      <w:r>
+        <w:t>12]</w:t>
+      </w:r>
+    </w:p>
+    <w:p>
+      <w:proofErr w:type="gramStart"/>
+      <w:r>
+        <w:t>void</w:t>
+      </w:r>
+      <w:proofErr w:type="gramEnd"/>
+      <w:r>
+        <w:t xml:space="preserve"> </w:t>
+      </w:r>
+      <w:proofErr w:type="spellStart"/>
+      <w:r>
+        <w:t>buttonsTask</w:t>
+      </w:r>
+      <w:proofErr w:type="spellEnd"/>
+      <w:r>
+        <w:t>()</w:t>
+      </w:r>
+    </w:p>
+    <w:p>
+      <w:r>
+        <w:t>{</w:t>
+      </w:r>
+    </w:p>
+    <w:p>
+      <w:r>
+        <w:tab/>
+        <w:t xml:space="preserve">Delay = </w:t>
+      </w:r>
+      <w:proofErr w:type="spellStart"/>
+      <w:r>
+        <w:t>TickR</w:t>
+      </w:r>
+      <w:proofErr w:type="spellEnd"/>
+      <w:r>
+        <w:t>*25.0</w:t>
+      </w:r>
+    </w:p>
+    <w:p>
+      <w:r>
+        <w:tab/>
+      </w:r>
+      <w:proofErr w:type="spellStart"/>
+      <w:r>
+        <w:t>Int</w:t>
+      </w:r>
+      <w:proofErr w:type="spellEnd"/>
+      <w:r>
+        <w:t xml:space="preserve"> </w:t>
+      </w:r>
+      <w:proofErr w:type="spellStart"/>
+      <w:r>
+        <w:t>firstRun</w:t>
+      </w:r>
+      <w:proofErr w:type="spellEnd"/>
+      <w:r>
+        <w:t xml:space="preserve"> = 1</w:t>
+      </w:r>
+    </w:p>
+    <w:p>
+      <w:r>
+        <w:tab/>
+        <w:t>Set Port E, Pins 0, 1, 2 to output type</w:t>
+      </w:r>
+    </w:p>
+    <w:p>
+      <w:r>
+        <w:tab/>
+        <w:t xml:space="preserve">Set Port B, Pins 0, 1, 2, </w:t>
+      </w:r>
+      <w:proofErr w:type="gramStart"/>
+      <w:r>
+        <w:t>3</w:t>
+      </w:r>
+      <w:proofErr w:type="gramEnd"/>
+      <w:r>
+        <w:t xml:space="preserve"> to input type</w:t>
+      </w:r>
+    </w:p>
+    <w:p>
+      <w:r>
+        <w:tab/>
+        <w:t>Set Port E pins to HIGH</w:t>
+      </w:r>
+    </w:p>
+    <w:p>
+      <w:r>
+        <w:tab/>
+        <w:t>Initialize all the external arrays to all 0.</w:t>
+      </w:r>
+    </w:p>
+    <w:p>
+      <w:r>
+        <w:tab/>
+      </w:r>
+      <w:proofErr w:type="gramStart"/>
+      <w:r>
+        <w:t>While(</w:t>
+      </w:r>
+      <w:proofErr w:type="gramEnd"/>
+      <w:r>
+        <w:t>true)</w:t>
+      </w:r>
+      <w:r>
+        <w:t xml:space="preserve"> {</w:t>
+      </w:r>
+    </w:p>
+    <w:p>
+      <w:r>
+        <w:tab/>
+      </w:r>
+      <w:r>
+        <w:tab/>
+        <w:t xml:space="preserve">Set </w:t>
+      </w:r>
+      <w:proofErr w:type="spellStart"/>
+      <w:r>
+        <w:t>buttonsLastTick</w:t>
+      </w:r>
+      <w:proofErr w:type="spellEnd"/>
+      <w:r>
+        <w:t xml:space="preserve"> to </w:t>
+      </w:r>
+      <w:proofErr w:type="spellStart"/>
+      <w:r>
+        <w:t>buttonsThisTick</w:t>
+      </w:r>
+      <w:proofErr w:type="spellEnd"/>
+      <w:r>
+        <w:t xml:space="preserve"> (to keep track of released state)</w:t>
+      </w:r>
+    </w:p>
+    <w:p>
+      <w:r>
+        <w:tab/>
+      </w:r>
+      <w:r>
+        <w:tab/>
+      </w:r>
+      <w:proofErr w:type="gramStart"/>
+      <w:r>
+        <w:t>For(</w:t>
+      </w:r>
+      <w:proofErr w:type="gramEnd"/>
+      <w:r>
+        <w:t xml:space="preserve">for all </w:t>
+      </w:r>
+      <w:proofErr w:type="spellStart"/>
+      <w:r>
+        <w:t>i</w:t>
+      </w:r>
+      <w:proofErr w:type="spellEnd"/>
+      <w:r>
+        <w:t>, pins in Port E)</w:t>
+      </w:r>
+    </w:p>
+    <w:p>
+      <w:r>
+        <w:tab/>
+      </w:r>
+      <w:r>
+        <w:tab/>
+        <w:t>{</w:t>
+      </w:r>
+    </w:p>
+    <w:p>
+      <w:r>
+        <w:tab/>
+      </w:r>
+      <w:r>
+        <w:tab/>
+      </w:r>
+      <w:r>
+        <w:tab/>
+        <w:t xml:space="preserve">Set Port E pin </w:t>
+      </w:r>
+      <w:proofErr w:type="spellStart"/>
+      <w:r>
+        <w:t>i</w:t>
+      </w:r>
+      <w:proofErr w:type="spellEnd"/>
+      <w:r>
+        <w:t xml:space="preserve"> to LOW, all others to HIGH</w:t>
+      </w:r>
+    </w:p>
+    <w:p>
+      <w:r>
+        <w:tab/>
+      </w:r>
+      <w:r>
+        <w:tab/>
+      </w:r>
+      <w:r>
+        <w:tab/>
+      </w:r>
+      <w:proofErr w:type="gramStart"/>
+      <w:r>
+        <w:t>For(</w:t>
+      </w:r>
+      <w:proofErr w:type="gramEnd"/>
+      <w:r>
+        <w:t>for all j, pins in Port B)</w:t>
+      </w:r>
+    </w:p>
+    <w:p>
+      <w:r>
+        <w:tab/>
+      </w:r>
+      <w:r>
+        <w:tab/>
+      </w:r>
+      <w:r>
+        <w:tab/>
+      </w:r>
+      <w:r>
+        <w:tab/>
+      </w:r>
+      <w:proofErr w:type="spellStart"/>
+      <w:proofErr w:type="gramStart"/>
+      <w:r>
+        <w:t>buttonsThisTick</w:t>
+      </w:r>
+      <w:proofErr w:type="spellEnd"/>
+      <w:r>
+        <w:t>[</w:t>
+      </w:r>
+      <w:proofErr w:type="gramEnd"/>
+      <w:r>
+        <w:t xml:space="preserve">j] = </w:t>
+      </w:r>
+      <w:proofErr w:type="spellStart"/>
+      <w:r>
+        <w:t>GPIOPinRead</w:t>
+      </w:r>
+      <w:proofErr w:type="spellEnd"/>
+      <w:r>
+        <w:t>(</w:t>
+      </w:r>
+      <w:proofErr w:type="spellStart"/>
+      <w:r>
+        <w:t>PortB</w:t>
+      </w:r>
+      <w:proofErr w:type="spellEnd"/>
+      <w:r>
+        <w:t>, Pin[j]</w:t>
+      </w:r>
+    </w:p>
+    <w:p>
+      <w:r>
+        <w:tab/>
+      </w:r>
+      <w:r>
+        <w:tab/>
+        <w:t>}</w:t>
+      </w:r>
+    </w:p>
+    <w:p>
+      <w:r>
+        <w:tab/>
+      </w:r>
+      <w:r>
+        <w:tab/>
+        <w:t xml:space="preserve">If </w:t>
+      </w:r>
+      <w:proofErr w:type="spellStart"/>
+      <w:r>
+        <w:t>firstRun</w:t>
+      </w:r>
+      <w:proofErr w:type="spellEnd"/>
+      <w:r>
+        <w:t xml:space="preserve"> == 0 (0 means not first run, 1 is first run)</w:t>
+      </w:r>
+    </w:p>
+    <w:p>
+      <w:r>
+        <w:tab/>
+      </w:r>
+      <w:r>
+        <w:tab/>
+      </w:r>
+      <w:r>
+        <w:tab/>
+        <w:t xml:space="preserve">Then check </w:t>
+      </w:r>
+      <w:proofErr w:type="spellStart"/>
+      <w:r>
+        <w:t>buttonsThisTick</w:t>
+      </w:r>
+      <w:proofErr w:type="spellEnd"/>
+      <w:r>
+        <w:t xml:space="preserve"> &gt; </w:t>
+      </w:r>
+      <w:proofErr w:type="spellStart"/>
+      <w:r>
+        <w:t>buttonsLastTick</w:t>
+      </w:r>
+      <w:proofErr w:type="spellEnd"/>
+      <w:r>
+        <w:t xml:space="preserve"> for </w:t>
+      </w:r>
+      <w:proofErr w:type="spellStart"/>
+      <w:r>
+        <w:t>buttonsReleased</w:t>
+      </w:r>
+      <w:proofErr w:type="spellEnd"/>
+      <w:r>
+        <w:t xml:space="preserve"> this tick.</w:t>
+      </w:r>
+    </w:p>
+    <w:p>
+      <w:r>
+        <w:tab/>
+      </w:r>
+      <w:r>
+        <w:tab/>
+        <w:t xml:space="preserve">Set </w:t>
+      </w:r>
+      <w:proofErr w:type="spellStart"/>
+      <w:r>
+        <w:t>firstRun</w:t>
+      </w:r>
+      <w:proofErr w:type="spellEnd"/>
+      <w:r>
+        <w:t xml:space="preserve"> to 0</w:t>
+      </w:r>
+    </w:p>
+    <w:p>
+      <w:r>
+        <w:tab/>
+      </w:r>
+      <w:r>
+        <w:tab/>
+      </w:r>
+      <w:proofErr w:type="spellStart"/>
+      <w:proofErr w:type="gramStart"/>
+      <w:r>
+        <w:t>vTaskDelay</w:t>
+      </w:r>
+      <w:proofErr w:type="spellEnd"/>
+      <w:r>
+        <w:t>(</w:t>
+      </w:r>
+      <w:proofErr w:type="gramEnd"/>
+      <w:r>
+        <w:t>delay);</w:t>
+      </w:r>
+    </w:p>
+    <w:p>
+      <w:r>
+        <w:tab/>
+        <w:t>}</w:t>
+      </w:r>
+    </w:p>
+    <w:p>
+      <w:r>
+        <w:t>}</w:t>
+      </w:r>
+    </w:p>
+    <w:p/>
+    <w:p>
+      <w:proofErr w:type="spellStart"/>
+      <w:r>
+        <w:lastRenderedPageBreak/>
+        <w:t>game.c</w:t>
+      </w:r>
+      <w:proofErr w:type="spellEnd"/>
+    </w:p>
+    <w:p>
+      <w:proofErr w:type="spellStart"/>
+      <w:proofErr w:type="gramStart"/>
+      <w:r>
+        <w:t>int</w:t>
+      </w:r>
+      <w:proofErr w:type="spellEnd"/>
+      <w:proofErr w:type="gramEnd"/>
+      <w:r>
+        <w:t xml:space="preserve"> </w:t>
+      </w:r>
+      <w:proofErr w:type="spellStart"/>
+      <w:r>
+        <w:t>piecesArray</w:t>
+      </w:r>
+      <w:proofErr w:type="spellEnd"/>
+      <w:r>
+        <w:t>[9][4] (external)</w:t>
+      </w:r>
+    </w:p>
+    <w:p>
+      <w:proofErr w:type="spellStart"/>
+      <w:proofErr w:type="gramStart"/>
+      <w:r>
+        <w:t>int</w:t>
+      </w:r>
+      <w:proofErr w:type="spellEnd"/>
+      <w:proofErr w:type="gramEnd"/>
+      <w:r>
+        <w:t xml:space="preserve"> </w:t>
+      </w:r>
+      <w:proofErr w:type="spellStart"/>
+      <w:r>
+        <w:t>totalWormsNeeded</w:t>
+      </w:r>
+      <w:proofErr w:type="spellEnd"/>
+      <w:r>
+        <w:t xml:space="preserve">, </w:t>
+      </w:r>
+      <w:proofErr w:type="spellStart"/>
+      <w:r>
+        <w:t>wormsFound</w:t>
+      </w:r>
+      <w:proofErr w:type="spellEnd"/>
+      <w:r>
+        <w:t xml:space="preserve">, </w:t>
+      </w:r>
+      <w:proofErr w:type="spellStart"/>
+      <w:r>
+        <w:t>wormsFed</w:t>
+      </w:r>
+      <w:proofErr w:type="spellEnd"/>
+      <w:r>
+        <w:t xml:space="preserve">, </w:t>
+      </w:r>
+      <w:proofErr w:type="spellStart"/>
+      <w:r>
+        <w:t>messageFlag</w:t>
+      </w:r>
+      <w:proofErr w:type="spellEnd"/>
+      <w:r>
+        <w:t xml:space="preserve">, </w:t>
+      </w:r>
+      <w:proofErr w:type="spellStart"/>
+      <w:r>
+        <w:t>PlayerX</w:t>
+      </w:r>
+      <w:proofErr w:type="spellEnd"/>
+      <w:r>
+        <w:t xml:space="preserve">, </w:t>
+      </w:r>
+      <w:proofErr w:type="spellStart"/>
+      <w:r>
+        <w:t>PlayerY</w:t>
+      </w:r>
+      <w:proofErr w:type="spellEnd"/>
+    </w:p>
+    <w:p>
+      <w:proofErr w:type="gramStart"/>
+      <w:r>
+        <w:t>void</w:t>
+      </w:r>
+      <w:proofErr w:type="gramEnd"/>
+      <w:r>
+        <w:t xml:space="preserve"> </w:t>
+      </w:r>
+      <w:proofErr w:type="spellStart"/>
+      <w:r>
+        <w:t>gameTask</w:t>
+      </w:r>
+      <w:proofErr w:type="spellEnd"/>
+      <w:r>
+        <w:t>()</w:t>
+      </w:r>
+    </w:p>
+    <w:p>
+      <w:r>
+        <w:t>{</w:t>
+      </w:r>
+    </w:p>
+    <w:p>
+      <w:r>
+        <w:tab/>
+        <w:t xml:space="preserve">Delay = </w:t>
+      </w:r>
+      <w:proofErr w:type="spellStart"/>
+      <w:r>
+        <w:t>TickR</w:t>
+      </w:r>
+      <w:proofErr w:type="spellEnd"/>
+      <w:r>
+        <w:t>*50.0</w:t>
+      </w:r>
+    </w:p>
+    <w:p>
+      <w:r>
+        <w:tab/>
+      </w:r>
+      <w:proofErr w:type="spellStart"/>
+      <w:proofErr w:type="gramStart"/>
+      <w:r>
+        <w:t>totalWormsNeeded</w:t>
+      </w:r>
+      <w:proofErr w:type="spellEnd"/>
+      <w:proofErr w:type="gramEnd"/>
+      <w:r>
+        <w:t xml:space="preserve"> = 5</w:t>
+      </w:r>
+    </w:p>
+    <w:p>
+      <w:r>
+        <w:tab/>
+      </w:r>
+      <w:proofErr w:type="spellStart"/>
+      <w:proofErr w:type="gramStart"/>
+      <w:r>
+        <w:t>wormsFound</w:t>
+      </w:r>
+      <w:proofErr w:type="spellEnd"/>
+      <w:proofErr w:type="gramEnd"/>
+      <w:r>
+        <w:t xml:space="preserve"> = 0</w:t>
+      </w:r>
+    </w:p>
+    <w:p>
+      <w:r>
+        <w:tab/>
+      </w:r>
+      <w:proofErr w:type="spellStart"/>
+      <w:proofErr w:type="gramStart"/>
+      <w:r>
+        <w:t>wormsFed</w:t>
+      </w:r>
+      <w:proofErr w:type="spellEnd"/>
+      <w:proofErr w:type="gramEnd"/>
+      <w:r>
+        <w:t xml:space="preserve"> = 0</w:t>
+      </w:r>
+    </w:p>
+    <w:p>
+      <w:r>
+        <w:tab/>
+        <w:t xml:space="preserve">Initialize all values in </w:t>
+      </w:r>
+      <w:proofErr w:type="spellStart"/>
+      <w:r>
+        <w:t>PiecesArray</w:t>
+      </w:r>
+      <w:proofErr w:type="spellEnd"/>
+      <w:r>
+        <w:t xml:space="preserve"> to 0</w:t>
+      </w:r>
+    </w:p>
+    <w:p>
+      <w:r>
+        <w:t>`</w:t>
+      </w:r>
+      <w:r>
+        <w:tab/>
+        <w:t>Place initial board pieces (can be random, on</w:t>
+      </w:r>
+      <w:r>
+        <w:t>ly 1 Baby Bird)</w:t>
+      </w:r>
+    </w:p>
+    <w:p>
+      <w:r>
+        <w:tab/>
+      </w:r>
+      <w:proofErr w:type="spellStart"/>
+      <w:proofErr w:type="gramStart"/>
+      <w:r>
+        <w:t>setPlayer</w:t>
+      </w:r>
+      <w:proofErr w:type="spellEnd"/>
+      <w:r>
+        <w:t>(</w:t>
+      </w:r>
+      <w:proofErr w:type="gramEnd"/>
+      <w:r>
+        <w:t xml:space="preserve"> at some space)</w:t>
+      </w:r>
+    </w:p>
+    <w:p>
+      <w:r>
+        <w:tab/>
+      </w:r>
+      <w:proofErr w:type="spellStart"/>
+      <w:proofErr w:type="gramStart"/>
+      <w:r>
+        <w:t>messageFlag</w:t>
+      </w:r>
+      <w:proofErr w:type="spellEnd"/>
+      <w:proofErr w:type="gramEnd"/>
+      <w:r>
+        <w:t xml:space="preserve"> = 9; //</w:t>
+      </w:r>
+      <w:r>
+        <w:t xml:space="preserve">"Use </w:t>
+      </w:r>
+      <w:proofErr w:type="spellStart"/>
+      <w:r>
+        <w:t>Num</w:t>
+      </w:r>
+      <w:proofErr w:type="spellEnd"/>
+      <w:r>
+        <w:t xml:space="preserve"> Keys to move!"</w:t>
+      </w:r>
+    </w:p>
+    <w:p>
+      <w:r>
+        <w:tab/>
+      </w:r>
+      <w:proofErr w:type="gramStart"/>
+      <w:r>
+        <w:t>before</w:t>
+      </w:r>
+      <w:proofErr w:type="gramEnd"/>
+      <w:r>
+        <w:t xml:space="preserve"> entering while loop, make sure all </w:t>
+      </w:r>
+      <w:proofErr w:type="spellStart"/>
+      <w:r>
+        <w:t>buttonsReleased</w:t>
+      </w:r>
+      <w:proofErr w:type="spellEnd"/>
+      <w:r>
+        <w:t xml:space="preserve"> = 0 for first run</w:t>
+      </w:r>
+    </w:p>
+    <w:p>
+      <w:r>
+        <w:tab/>
+      </w:r>
+      <w:proofErr w:type="gramStart"/>
+      <w:r>
+        <w:t>while(</w:t>
+      </w:r>
+      <w:proofErr w:type="gramEnd"/>
+      <w:r>
+        <w:t>true)</w:t>
+      </w:r>
+      <w:r>
+        <w:t xml:space="preserve"> {</w:t>
+      </w:r>
+    </w:p>
+    <w:p>
+      <w:r>
+        <w:tab/>
+      </w:r>
+      <w:r>
+        <w:tab/>
+      </w:r>
+      <w:r>
+        <w:tab/>
+      </w:r>
+      <w:proofErr w:type="gramStart"/>
+      <w:r>
+        <w:t>for</w:t>
+      </w:r>
+      <w:proofErr w:type="gramEnd"/>
+      <w:r>
+        <w:t xml:space="preserve"> each button press possible:</w:t>
+      </w:r>
+    </w:p>
+    <w:p>
+      <w:r>
+        <w:tab/>
+      </w:r>
+      <w:r>
+        <w:tab/>
+      </w:r>
+      <w:r>
+        <w:tab/>
+      </w:r>
+      <w:r>
+        <w:tab/>
+      </w:r>
+      <w:proofErr w:type="gramStart"/>
+      <w:r>
+        <w:t>if(</w:t>
+      </w:r>
+      <w:proofErr w:type="gramEnd"/>
+      <w:r>
+        <w:t>direction button X pressed == 1){</w:t>
+      </w:r>
+    </w:p>
+    <w:p>
+      <w:r>
+        <w:tab/>
+      </w:r>
+      <w:r>
+        <w:tab/>
+      </w:r>
+      <w:r>
+        <w:tab/>
+      </w:r>
+      <w:r>
+        <w:tab/>
+      </w:r>
+      <w:r>
+        <w:tab/>
+      </w:r>
+      <w:proofErr w:type="spellStart"/>
+      <w:proofErr w:type="gramStart"/>
+      <w:r>
+        <w:t>setPlayer</w:t>
+      </w:r>
+      <w:proofErr w:type="spellEnd"/>
+      <w:r>
+        <w:t>(</w:t>
+      </w:r>
+      <w:proofErr w:type="gramEnd"/>
+      <w:r>
+        <w:t>1 space in that direction if possible)</w:t>
+      </w:r>
+    </w:p>
+    <w:p>
+      <w:r>
+        <w:tab/>
+      </w:r>
+      <w:r>
+        <w:tab/>
+      </w:r>
+      <w:r>
+        <w:tab/>
+      </w:r>
+      <w:r>
+        <w:tab/>
+      </w:r>
+      <w:r>
+        <w:tab/>
+      </w:r>
+      <w:proofErr w:type="gramStart"/>
+      <w:r>
+        <w:t>record</w:t>
+      </w:r>
+      <w:proofErr w:type="gramEnd"/>
+      <w:r>
+        <w:t xml:space="preserve"> that the button press has</w:t>
+      </w:r>
+      <w:r>
+        <w:t xml:space="preserve"> been processed by setting X=0</w:t>
+      </w:r>
+    </w:p>
+    <w:p>
+      <w:r>
+        <w:tab/>
+      </w:r>
+      <w:r>
+        <w:tab/>
+      </w:r>
+      <w:r>
+        <w:tab/>
+        <w:t>}</w:t>
+      </w:r>
+    </w:p>
+    <w:p>
+      <w:r>
+        <w:tab/>
+      </w:r>
+      <w:r>
+        <w:tab/>
+      </w:r>
+      <w:r>
+        <w:tab/>
+      </w:r>
+      <w:proofErr w:type="gramStart"/>
+      <w:r>
+        <w:t>if(</w:t>
+      </w:r>
+      <w:proofErr w:type="gramEnd"/>
+      <w:r>
+        <w:t>asterisk button pressed == 1){</w:t>
+      </w:r>
+    </w:p>
+    <w:p>
+      <w:r>
+        <w:tab/>
+      </w:r>
+      <w:r>
+        <w:tab/>
+      </w:r>
+      <w:r>
+        <w:tab/>
+      </w:r>
+      <w:r>
+        <w:tab/>
+      </w:r>
+      <w:proofErr w:type="gramStart"/>
+      <w:r>
+        <w:t>if(</w:t>
+      </w:r>
+      <w:proofErr w:type="gramEnd"/>
+      <w:r>
+        <w:t>Player on dirt with no worm)</w:t>
+      </w:r>
+    </w:p>
+    <w:p>
+      <w:r>
+        <w:tab/>
+      </w:r>
+      <w:r>
+        <w:tab/>
+      </w:r>
+      <w:r>
+        <w:tab/>
+      </w:r>
+      <w:r>
+        <w:tab/>
+      </w:r>
+      <w:r>
+        <w:tab/>
+      </w:r>
+      <w:proofErr w:type="gramStart"/>
+      <w:r>
+        <w:t>remove</w:t>
+      </w:r>
+      <w:proofErr w:type="gramEnd"/>
+      <w:r>
+        <w:t xml:space="preserve"> dirt and tell player no worm found</w:t>
+      </w:r>
+    </w:p>
+    <w:p>
+      <w:r>
+        <w:tab/>
+      </w:r>
+      <w:r>
+        <w:tab/>
+      </w:r>
+      <w:r>
+        <w:tab/>
+      </w:r>
+      <w:r>
+        <w:tab/>
+      </w:r>
+      <w:proofErr w:type="gramStart"/>
+      <w:r>
+        <w:t>if(</w:t>
+      </w:r>
+      <w:proofErr w:type="gramEnd"/>
+      <w:r>
+        <w:t>Player on dirt with worm</w:t>
+      </w:r>
+    </w:p>
+    <w:p>
+      <w:r>
+        <w:tab/>
+      </w:r>
+      <w:r>
+        <w:tab/>
+      </w:r>
+      <w:r>
+        <w:tab/>
+      </w:r>
+      <w:r>
+        <w:tab/>
+      </w:r>
+      <w:r>
+        <w:tab/>
+      </w:r>
+      <w:proofErr w:type="gramStart"/>
+      <w:r>
+        <w:t>remove</w:t>
+      </w:r>
+      <w:proofErr w:type="gramEnd"/>
+      <w:r>
+        <w:t xml:space="preserve"> dirt, collect worm, and tell player worm found</w:t>
+      </w:r>
+    </w:p>
+    <w:p>
+      <w:r>
+        <w:tab/>
+      </w:r>
+      <w:r>
+        <w:tab/>
+      </w:r>
+      <w:r>
+        <w:tab/>
+      </w:r>
+      <w:r>
+        <w:tab/>
+      </w:r>
+      <w:proofErr w:type="gramStart"/>
+      <w:r>
+        <w:t>asterisk</w:t>
+      </w:r>
+      <w:proofErr w:type="gramEnd"/>
+      <w:r>
+        <w:t xml:space="preserve"> pressed = 0;</w:t>
+      </w:r>
+    </w:p>
+    <w:p>
+      <w:r>
+        <w:tab/>
+      </w:r>
+      <w:r>
+        <w:tab/>
+      </w:r>
+      <w:r>
+        <w:tab/>
+      </w:r>
+      <w:proofErr w:type="gramStart"/>
+      <w:r>
+        <w:t>if(</w:t>
+      </w:r>
+      <w:proofErr w:type="gramEnd"/>
+      <w:r>
+        <w:t>pound button press == 1</w:t>
+      </w:r>
+      <w:r>
+        <w:t>) {</w:t>
+      </w:r>
+    </w:p>
+    <w:p>
+      <w:r>
+        <w:tab/>
+      </w:r>
+      <w:r>
+        <w:tab/>
+      </w:r>
+      <w:r>
+        <w:tab/>
+      </w:r>
+      <w:r>
+        <w:tab/>
+      </w:r>
+      <w:proofErr w:type="gramStart"/>
+      <w:r>
+        <w:t>if(</w:t>
+      </w:r>
+      <w:proofErr w:type="gramEnd"/>
+      <w:r>
+        <w:t>Player on Baby Bird and [</w:t>
+      </w:r>
+      <w:proofErr w:type="spellStart"/>
+      <w:r>
+        <w:t>wormsFound</w:t>
+      </w:r>
+      <w:proofErr w:type="spellEnd"/>
+      <w:r>
+        <w:t xml:space="preserve"> – </w:t>
+      </w:r>
+      <w:proofErr w:type="spellStart"/>
+      <w:r>
+        <w:t>wormsFed</w:t>
+      </w:r>
+      <w:proofErr w:type="spellEnd"/>
+      <w:r>
+        <w:t xml:space="preserve"> &gt; 0])</w:t>
+      </w:r>
+    </w:p>
+    <w:p>
+      <w:pPr>
+        <w:ind w:left="3600"/>
+      </w:pPr>
+      <w:r>
+        <w:lastRenderedPageBreak/>
+        <w:t>Feed Baby Bird all the worms the player has collected and tell the player the Baby has eaten some worms</w:t>
+      </w:r>
+    </w:p>
+    <w:p>
+      <w:r>
+        <w:tab/>
+      </w:r>
+      <w:r>
+        <w:tab/>
+      </w:r>
+      <w:r>
+        <w:tab/>
+      </w:r>
+      <w:r>
+        <w:tab/>
+        <w:t>Set Pound button pressed to 0</w:t>
+      </w:r>
+    </w:p>
+    <w:p>
+      <w:r>
+        <w:tab/>
+      </w:r>
+      <w:r>
+        <w:tab/>
+      </w:r>
+      <w:r>
+        <w:tab/>
+        <w:t>}</w:t>
+      </w:r>
+    </w:p>
+    <w:p>
+      <w:r>
+        <w:tab/>
+      </w:r>
+      <w:r>
+        <w:tab/>
+      </w:r>
+      <w:r>
+        <w:tab/>
+      </w:r>
+      <w:proofErr w:type="gramStart"/>
+      <w:r>
+        <w:t>If(</w:t>
+      </w:r>
+      <w:proofErr w:type="gramEnd"/>
+      <w:r>
+        <w:t>player found all possible worms)</w:t>
+      </w:r>
+    </w:p>
+    <w:p>
+      <w:r>
+        <w:tab/>
+      </w:r>
+      <w:r>
+        <w:tab/>
+      </w:r>
+      <w:r>
+        <w:tab/>
+      </w:r>
+      <w:r>
+        <w:tab/>
+        <w:t>Tell player that they need to go feed their Baby</w:t>
+      </w:r>
+    </w:p>
+    <w:p>
+      <w:r>
+        <w:tab/>
+      </w:r>
+      <w:r>
+        <w:tab/>
+      </w:r>
+      <w:r>
+        <w:tab/>
+      </w:r>
+      <w:proofErr w:type="gramStart"/>
+      <w:r>
+        <w:t>If(</w:t>
+      </w:r>
+      <w:proofErr w:type="gramEnd"/>
+      <w:r>
+        <w:t>player fed all possible worms to baby)</w:t>
+      </w:r>
+    </w:p>
+    <w:p>
+      <w:r>
+        <w:tab/>
+      </w:r>
+      <w:r>
+        <w:tab/>
+      </w:r>
+      <w:r>
+        <w:tab/>
+      </w:r>
+      <w:r>
+        <w:tab/>
+        <w:t>Tell player that the baby is full and they win!</w:t>
+      </w:r>
+    </w:p>
+    <w:p>
+      <w:r>
+        <w:tab/>
+      </w:r>
+      <w:r>
+        <w:tab/>
+      </w:r>
+      <w:r>
+        <w:tab/>
+      </w:r>
+      <w:proofErr w:type="spellStart"/>
+      <w:proofErr w:type="gramStart"/>
+      <w:r>
+        <w:t>vTaskDelay</w:t>
+      </w:r>
+      <w:proofErr w:type="spellEnd"/>
+      <w:r>
+        <w:t>(</w:t>
+      </w:r>
+      <w:proofErr w:type="gramEnd"/>
+      <w:r>
+        <w:t>delay);</w:t>
+      </w:r>
+    </w:p>
+    <w:p>
+      <w:r>
+        <w:tab/>
+      </w:r>
+      <w:r>
+        <w:tab/>
+        <w:t>} //end while loop</w:t>
+      </w:r>
+    </w:p>
+    <w:p>
+      <w:r>
+        <w:tab/>
+      </w:r>
+      <w:proofErr w:type="spellStart"/>
+      <w:r>
+        <w:t>Int</w:t>
+      </w:r>
+      <w:proofErr w:type="spellEnd"/>
+      <w:r>
+        <w:t xml:space="preserve"> </w:t>
+      </w:r>
+      <w:proofErr w:type="spellStart"/>
+      <w:proofErr w:type="gramStart"/>
+      <w:r>
+        <w:t>getPlayerCol</w:t>
+      </w:r>
+      <w:proofErr w:type="spellEnd"/>
+      <w:r>
+        <w:t>()</w:t>
+      </w:r>
+      <w:proofErr w:type="gramEnd"/>
+    </w:p>
+    <w:p>
+      <w:r>
+        <w:tab/>
+      </w:r>
+      <w:r>
+        <w:tab/>
+        <w:t xml:space="preserve">Return </w:t>
+      </w:r>
+      <w:proofErr w:type="spellStart"/>
+      <w:r>
+        <w:t>playerX</w:t>
+      </w:r>
+      <w:proofErr w:type="spellEnd"/>
+      <w:r>
+        <w:t>;</w:t>
+      </w:r>
+    </w:p>
+    <w:p>
+      <w:r>
+        <w:tab/>
+      </w:r>
+      <w:proofErr w:type="spellStart"/>
+      <w:r>
+        <w:t>Int</w:t>
+      </w:r>
+      <w:proofErr w:type="spellEnd"/>
+      <w:r>
+        <w:t xml:space="preserve"> </w:t>
+      </w:r>
+      <w:proofErr w:type="spellStart"/>
+      <w:proofErr w:type="gramStart"/>
+      <w:r>
+        <w:t>getPlayerRow</w:t>
+      </w:r>
+      <w:proofErr w:type="spellEnd"/>
+      <w:r>
+        <w:t>()</w:t>
+      </w:r>
+      <w:proofErr w:type="gramEnd"/>
+    </w:p>
+    <w:p>
+      <w:r>
+        <w:tab/>
+      </w:r>
+      <w:r>
+        <w:tab/>
+        <w:t xml:space="preserve">Return </w:t>
+      </w:r>
+      <w:proofErr w:type="spellStart"/>
+      <w:r>
+        <w:t>playerY</w:t>
+      </w:r>
+      <w:proofErr w:type="spellEnd"/>
+      <w:r>
+        <w:t>;</w:t>
+      </w:r>
+      <w:r>
+        <w:tab/>
+      </w:r>
+    </w:p>
+    <w:p>
+      <w:r>
+        <w:tab/>
+        <w:t xml:space="preserve">Void </w:t>
+      </w:r>
+      <w:proofErr w:type="spellStart"/>
+      <w:proofErr w:type="gramStart"/>
+      <w:r>
+        <w:t>setPlayer</w:t>
+      </w:r>
+      <w:proofErr w:type="spellEnd"/>
+      <w:r>
+        <w:t>(</w:t>
+      </w:r>
+      <w:proofErr w:type="gramEnd"/>
+      <w:r>
+        <w:t>col, row) {</w:t>
+      </w:r>
+    </w:p>
+    <w:p>
+      <w:r>
+        <w:tab/>
+      </w:r>
+      <w:r>
+        <w:tab/>
+      </w:r>
+      <w:proofErr w:type="gramStart"/>
+      <w:r>
+        <w:t>if(</w:t>
+      </w:r>
+      <w:proofErr w:type="spellStart"/>
+      <w:proofErr w:type="gramEnd"/>
+      <w:r>
+        <w:t>isValid</w:t>
+      </w:r>
+      <w:proofErr w:type="spellEnd"/>
+      <w:r>
+        <w:t>(col, row))</w:t>
+      </w:r>
+    </w:p>
+    <w:p>
+      <w:r>
+        <w:tab/>
+      </w:r>
+      <w:r>
+        <w:tab/>
+        <w:t>{</w:t>
+      </w:r>
+    </w:p>
+    <w:p>
+      <w:r>
+        <w:tab/>
+      </w:r>
+      <w:r>
+        <w:tab/>
+      </w:r>
+      <w:r>
+        <w:tab/>
+      </w:r>
+      <w:proofErr w:type="gramStart"/>
+      <w:r>
+        <w:t>If(</w:t>
+      </w:r>
+      <w:proofErr w:type="gramEnd"/>
+      <w:r>
+        <w:t>space in X direction is empty)</w:t>
+      </w:r>
+    </w:p>
+    <w:p>
+      <w:r>
+        <w:tab/>
+      </w:r>
+      <w:r>
+        <w:tab/>
+      </w:r>
+      <w:r>
+        <w:tab/>
+      </w:r>
+      <w:r>
+        <w:tab/>
+        <w:t xml:space="preserve">Set </w:t>
+      </w:r>
+      <w:proofErr w:type="spellStart"/>
+      <w:r>
+        <w:t>messageFlag</w:t>
+      </w:r>
+      <w:proofErr w:type="spellEnd"/>
+      <w:r>
+        <w:t xml:space="preserve"> to 1: </w:t>
+      </w:r>
+      <w:r>
+        <w:t>" Worms Found: %d of %</w:t>
+      </w:r>
+      <w:proofErr w:type="gramStart"/>
+      <w:r>
+        <w:t>d "</w:t>
+      </w:r>
+      <w:proofErr w:type="gramEnd"/>
+    </w:p>
+    <w:p>
+      <w:r>
+        <w:tab/>
+      </w:r>
+      <w:r>
+        <w:tab/>
+      </w:r>
+      <w:r>
+        <w:tab/>
+      </w:r>
+      <w:r>
+        <w:tab/>
+      </w:r>
+      <w:proofErr w:type="spellStart"/>
+      <w:proofErr w:type="gramStart"/>
+      <w:r>
+        <w:t>RemovePlayer</w:t>
+      </w:r>
+      <w:proofErr w:type="spellEnd"/>
+      <w:r>
+        <w:t>(</w:t>
+      </w:r>
+      <w:proofErr w:type="gramEnd"/>
+      <w:r>
+        <w:t>) from current spot</w:t>
+      </w:r>
+    </w:p>
+    <w:p>
+      <w:r>
+        <w:tab/>
+      </w:r>
+      <w:r>
+        <w:tab/>
+      </w:r>
+      <w:r>
+        <w:tab/>
+      </w:r>
+      <w:r>
+        <w:tab/>
+        <w:t>Add player to new spot</w:t>
+      </w:r>
+    </w:p>
+    <w:p>
+      <w:r>
+        <w:tab/>
+      </w:r>
+      <w:r>
+        <w:tab/>
+      </w:r>
+      <w:r>
+        <w:tab/>
+      </w:r>
+      <w:r>
+        <w:tab/>
+        <w:t xml:space="preserve">Set </w:t>
+      </w:r>
+      <w:proofErr w:type="spellStart"/>
+      <w:proofErr w:type="gramStart"/>
+      <w:r>
+        <w:t>piecesArray</w:t>
+      </w:r>
+      <w:proofErr w:type="spellEnd"/>
+      <w:r>
+        <w:t>(</w:t>
+      </w:r>
+      <w:proofErr w:type="gramEnd"/>
+      <w:r>
+        <w:t>col, row) to 1</w:t>
+      </w:r>
+    </w:p>
+    <w:p>
+      <w:r>
+        <w:tab/>
+      </w:r>
+      <w:r>
+        <w:tab/>
+      </w:r>
+      <w:r>
+        <w:tab/>
+      </w:r>
+      <w:proofErr w:type="gramStart"/>
+      <w:r>
+        <w:t>If(</w:t>
+      </w:r>
+      <w:proofErr w:type="gramEnd"/>
+      <w:r>
+        <w:t>space in X direction has Baby Bird)</w:t>
+      </w:r>
+    </w:p>
+    <w:p>
+      <w:r>
+        <w:tab/>
+      </w:r>
+      <w:r>
+        <w:tab/>
+      </w:r>
+      <w:r>
+        <w:tab/>
+      </w:r>
+      <w:r>
+        <w:tab/>
+      </w:r>
+      <w:proofErr w:type="spellStart"/>
+      <w:proofErr w:type="gramStart"/>
+      <w:r>
+        <w:t>RemovePlayer</w:t>
+      </w:r>
+      <w:proofErr w:type="spellEnd"/>
+      <w:r>
+        <w:t>(</w:t>
+      </w:r>
+      <w:proofErr w:type="gramEnd"/>
+      <w:r>
+        <w:t>) from current spot</w:t>
+      </w:r>
+    </w:p>
+    <w:p>
+      <w:r>
+        <w:tab/>
+      </w:r>
+      <w:r>
+        <w:tab/>
+      </w:r>
+      <w:r>
+        <w:tab/>
+      </w:r>
+      <w:r>
+        <w:tab/>
+        <w:t>Add player to new spot</w:t>
+      </w:r>
+    </w:p>
+    <w:p>
+      <w:r>
+        <w:tab/>
+      </w:r>
+      <w:r>
+        <w:tab/>
+      </w:r>
+      <w:r>
+        <w:tab/>
+      </w:r>
+      <w:r>
+        <w:tab/>
+        <w:t xml:space="preserve">Set </w:t>
+      </w:r>
+      <w:proofErr w:type="spellStart"/>
+      <w:proofErr w:type="gramStart"/>
+      <w:r>
+        <w:t>piecesArray</w:t>
+      </w:r>
+      <w:proofErr w:type="spellEnd"/>
+      <w:r>
+        <w:t>(</w:t>
+      </w:r>
+      <w:proofErr w:type="gramEnd"/>
+      <w:r>
+        <w:t xml:space="preserve">col, row) to </w:t>
+      </w:r>
+      <w:r>
+        <w:t>6</w:t>
+      </w:r>
+    </w:p>
+    <w:p>
+      <w:r>
+        <w:tab/>
+      </w:r>
+      <w:r>
+        <w:tab/>
+      </w:r>
+      <w:r>
+        <w:tab/>
+      </w:r>
+      <w:r>
+        <w:tab/>
+      </w:r>
+      <w:proofErr w:type="gramStart"/>
+      <w:r>
+        <w:t>If(</w:t>
+      </w:r>
+      <w:proofErr w:type="gramEnd"/>
+      <w:r>
+        <w:t>player has worms) tell player to hit the Pound # to feed baby</w:t>
+      </w:r>
+    </w:p>
+    <w:p>
+      <w:r>
+        <w:tab/>
+      </w:r>
+      <w:r>
+        <w:tab/>
+      </w:r>
+      <w:r>
+        <w:tab/>
+      </w:r>
+      <w:r>
+        <w:tab/>
+        <w:t xml:space="preserve">Else tell player default:  </w:t>
+      </w:r>
+      <w:r>
+        <w:t>" Worms Found: %d of %</w:t>
+      </w:r>
+      <w:proofErr w:type="gramStart"/>
+      <w:r>
+        <w:t>d "</w:t>
+      </w:r>
+      <w:proofErr w:type="gramEnd"/>
+    </w:p>
+    <w:p>
+      <w:r>
+        <w:tab/>
+      </w:r>
+      <w:r>
+        <w:tab/>
+      </w:r>
+      <w:r>
+        <w:tab/>
+      </w:r>
+      <w:proofErr w:type="gramStart"/>
+      <w:r>
+        <w:t>If(</w:t>
+      </w:r>
+      <w:proofErr w:type="gramEnd"/>
+      <w:r>
+        <w:t>space in X direction has worm)</w:t>
+      </w:r>
+    </w:p>
+    <w:p>
+      <w:r>
+        <w:lastRenderedPageBreak/>
+        <w:tab/>
+      </w:r>
+      <w:r>
+        <w:tab/>
+      </w:r>
+      <w:r>
+        <w:tab/>
+      </w:r>
+      <w:r>
+        <w:tab/>
+      </w:r>
+      <w:proofErr w:type="spellStart"/>
+      <w:proofErr w:type="gramStart"/>
+      <w:r>
+        <w:t>removePlayer</w:t>
+      </w:r>
+      <w:proofErr w:type="spellEnd"/>
+      <w:r>
+        <w:t>(</w:t>
+      </w:r>
+      <w:proofErr w:type="gramEnd"/>
+      <w:r>
+        <w:t>) from current spot</w:t>
+      </w:r>
+    </w:p>
+    <w:p>
+      <w:r>
+        <w:tab/>
+      </w:r>
+      <w:r>
+        <w:tab/>
+      </w:r>
+      <w:r>
+        <w:tab/>
+      </w:r>
+      <w:r>
+        <w:tab/>
+      </w:r>
+      <w:proofErr w:type="gramStart"/>
+      <w:r>
+        <w:t>add</w:t>
+      </w:r>
+      <w:proofErr w:type="gramEnd"/>
+      <w:r>
+        <w:t xml:space="preserve"> player to new spot</w:t>
+      </w:r>
+    </w:p>
+    <w:p>
+      <w:r>
+        <w:tab/>
+      </w:r>
+      <w:r>
+        <w:tab/>
+      </w:r>
+      <w:r>
+        <w:tab/>
+      </w:r>
+      <w:r>
+        <w:tab/>
+      </w:r>
+      <w:proofErr w:type="gramStart"/>
+      <w:r>
+        <w:t>set</w:t>
+      </w:r>
+      <w:proofErr w:type="gramEnd"/>
+      <w:r>
+        <w:t xml:space="preserve"> </w:t>
+      </w:r>
+      <w:proofErr w:type="spellStart"/>
+      <w:r>
+        <w:t>piecesArray</w:t>
+      </w:r>
+      <w:proofErr w:type="spellEnd"/>
+      <w:r>
+        <w:t>(col, row) to 1</w:t>
+      </w:r>
+    </w:p>
+    <w:p>
+      <w:r>
+        <w:tab/>
+      </w:r>
+      <w:r>
+        <w:tab/>
+      </w:r>
+      <w:r>
+        <w:tab/>
+      </w:r>
+      <w:r>
+        <w:tab/>
+      </w:r>
+      <w:proofErr w:type="gramStart"/>
+      <w:r>
+        <w:t>increment</w:t>
+      </w:r>
+      <w:proofErr w:type="gramEnd"/>
+      <w:r>
+        <w:t xml:space="preserve"> </w:t>
+      </w:r>
+      <w:proofErr w:type="spellStart"/>
+      <w:r>
+        <w:t>wormsFound</w:t>
+      </w:r>
+      <w:proofErr w:type="spellEnd"/>
+      <w:r>
+        <w:t xml:space="preserve"> by 1 and tell player they found a worm</w:t>
+      </w:r>
+    </w:p>
+    <w:p>
+      <w:r>
+        <w:tab/>
+      </w:r>
+      <w:r>
+        <w:tab/>
+      </w:r>
+      <w:r>
+        <w:tab/>
+      </w:r>
+      <w:proofErr w:type="gramStart"/>
+      <w:r>
+        <w:t>If(</w:t>
+      </w:r>
+      <w:proofErr w:type="gramEnd"/>
+      <w:r>
+        <w:t>space in X direction has dirt [or dirt with worm])</w:t>
+      </w:r>
+    </w:p>
+    <w:p>
+      <w:r>
+        <w:tab/>
+      </w:r>
+      <w:r>
+        <w:tab/>
+      </w:r>
+      <w:r>
+        <w:tab/>
+      </w:r>
+      <w:r>
+        <w:tab/>
+        <w:t>Tell player to search dirt</w:t>
+      </w:r>
+    </w:p>
+    <w:p>
+      <w:r>
+        <w:tab/>
+      </w:r>
+      <w:r>
+        <w:tab/>
+      </w:r>
+      <w:r>
+        <w:tab/>
+      </w:r>
+      <w:r>
+        <w:tab/>
+      </w:r>
+      <w:proofErr w:type="spellStart"/>
+      <w:proofErr w:type="gramStart"/>
+      <w:r>
+        <w:t>removePlayer</w:t>
+      </w:r>
+      <w:proofErr w:type="spellEnd"/>
+      <w:r>
+        <w:t>(</w:t>
+      </w:r>
+      <w:proofErr w:type="gramEnd"/>
+      <w:r>
+        <w:t>) from current spot</w:t>
+      </w:r>
+    </w:p>
+    <w:p>
+      <w:r>
+        <w:tab/>
+      </w:r>
+      <w:r>
+        <w:tab/>
+      </w:r>
+      <w:r>
+        <w:tab/>
+      </w:r>
+      <w:r>
+        <w:tab/>
+      </w:r>
+      <w:proofErr w:type="gramStart"/>
+      <w:r>
+        <w:t>add</w:t>
+      </w:r>
+      <w:proofErr w:type="gramEnd"/>
+      <w:r>
+        <w:t xml:space="preserve"> player to new spot</w:t>
+      </w:r>
+    </w:p>
+    <w:p>
+      <w:r>
+        <w:tab/>
+      </w:r>
+      <w:r>
+        <w:tab/>
+      </w:r>
+      <w:r>
+        <w:tab/>
+      </w:r>
+      <w:r>
+        <w:tab/>
+      </w:r>
+      <w:proofErr w:type="gramStart"/>
+      <w:r>
+        <w:t>set</w:t>
+      </w:r>
+      <w:proofErr w:type="gramEnd"/>
+      <w:r>
+        <w:t xml:space="preserve"> </w:t>
+      </w:r>
+      <w:proofErr w:type="spellStart"/>
+      <w:r>
+        <w:t>piecesArray</w:t>
+      </w:r>
+      <w:proofErr w:type="spellEnd"/>
+      <w:r>
+        <w:t>(col, row) to 8 [or 9]</w:t>
+      </w:r>
+    </w:p>
+    <w:p>
+      <w:r>
+        <w:tab/>
+      </w:r>
+      <w:r>
+        <w:tab/>
+        <w:t>}</w:t>
+      </w:r>
+    </w:p>
+    <w:p>
+      <w:r>
+        <w:tab/>
+        <w:t>}</w:t>
+      </w:r>
+    </w:p>
+    <w:p>
+      <w:r>
+        <w:t xml:space="preserve">Void </w:t>
+      </w:r>
+      <w:proofErr w:type="spellStart"/>
+      <w:proofErr w:type="gramStart"/>
+      <w:r>
+        <w:t>removePlayer</w:t>
+      </w:r>
+      <w:proofErr w:type="spellEnd"/>
+      <w:r>
+        <w:t>(</w:t>
+      </w:r>
+      <w:proofErr w:type="gramEnd"/>
+      <w:r>
+        <w:t>){</w:t>
+      </w:r>
+    </w:p>
+    <w:p>
+      <w:r>
+        <w:tab/>
+        <w:t xml:space="preserve">Remove the player from its current location, set </w:t>
+      </w:r>
+      <w:proofErr w:type="spellStart"/>
+      <w:r>
+        <w:t>piecesArray</w:t>
+      </w:r>
+      <w:proofErr w:type="spellEnd"/>
+      <w:r>
+        <w:t xml:space="preserve"> to its </w:t>
+      </w:r>
+      <w:proofErr w:type="spellStart"/>
+      <w:r>
+        <w:t>playerless</w:t>
+      </w:r>
+      <w:proofErr w:type="spellEnd"/>
+      <w:r>
+        <w:t xml:space="preserve"> counterpart</w:t>
+      </w:r>
+    </w:p>
+    <w:p>
+      <w:proofErr w:type="spellStart"/>
+      <w:r>
+        <w:t>Int</w:t>
+      </w:r>
+      <w:proofErr w:type="spellEnd"/>
+      <w:r>
+        <w:t xml:space="preserve"> </w:t>
+      </w:r>
+      <w:proofErr w:type="spellStart"/>
+      <w:proofErr w:type="gramStart"/>
+      <w:r>
+        <w:t>isValid</w:t>
+      </w:r>
+      <w:proofErr w:type="spellEnd"/>
+      <w:r>
+        <w:t>(</w:t>
+      </w:r>
+      <w:proofErr w:type="gramEnd"/>
+      <w:r>
+        <w:t>col, row)</w:t>
+      </w:r>
+    </w:p>
+    <w:p>
+      <w:r>
+        <w:tab/>
+        <w:t>Returns 1 if (col, row) is a valid board space; returns 0 if otherwise</w:t>
+      </w:r>
+    </w:p>
+    <w:p>
+      <w:proofErr w:type="spellStart"/>
+      <w:r>
+        <w:t>oled.c</w:t>
+      </w:r>
+      <w:proofErr w:type="spellEnd"/>
+    </w:p>
+    <w:p>
+      <w:proofErr w:type="gramStart"/>
+      <w:r>
+        <w:t>declare</w:t>
+      </w:r>
+      <w:proofErr w:type="gramEnd"/>
+      <w:r>
+        <w:t xml:space="preserve"> 4 char arrays of 17:</w:t>
+      </w:r>
+    </w:p>
+    <w:p>
+      <w:proofErr w:type="gramStart"/>
+      <w:r>
+        <w:t>char</w:t>
+      </w:r>
+      <w:proofErr w:type="gramEnd"/>
+      <w:r>
+        <w:t xml:space="preserve"> Row0[17], Row1[17], Row2[17], Row3[17];</w:t>
+      </w:r>
+    </w:p>
+    <w:p>
+      <w:proofErr w:type="gramStart"/>
+      <w:r>
+        <w:t>void</w:t>
+      </w:r>
+      <w:proofErr w:type="gramEnd"/>
+      <w:r>
+        <w:t xml:space="preserve"> </w:t>
+      </w:r>
+      <w:proofErr w:type="spellStart"/>
+      <w:r>
+        <w:t>startScreen</w:t>
+      </w:r>
+      <w:proofErr w:type="spellEnd"/>
+      <w:r>
+        <w:t>()</w:t>
+      </w:r>
+    </w:p>
+    <w:p>
+      <w:r>
+        <w:t>{</w:t>
+      </w:r>
+    </w:p>
+    <w:p>
+      <w:r>
+        <w:tab/>
+        <w:t>Updated the message to give information about game pieces and gameplay</w:t>
+      </w:r>
+    </w:p>
+    <w:p>
+      <w:r>
+        <w:tab/>
+        <w:t>After pushing the select button, actually completely clear the screen and redraw the frames</w:t>
+      </w:r>
+    </w:p>
+    <w:p>
+      <w:r>
+        <w:tab/>
+      </w:r>
+      <w:proofErr w:type="spellStart"/>
+      <w:proofErr w:type="gramStart"/>
+      <w:r>
+        <w:t>drawGrid</w:t>
+      </w:r>
+      <w:proofErr w:type="spellEnd"/>
+      <w:r>
+        <w:t>(</w:t>
+      </w:r>
+      <w:proofErr w:type="gramEnd"/>
+      <w:r>
+        <w:t>); //draws a faint grid of dots to help guide the player in gameplay</w:t>
+      </w:r>
+    </w:p>
+    <w:p>
+      <w:r>
+        <w:t>}</w:t>
+      </w:r>
+    </w:p>
+    <w:p/>
+    <w:p/>
+    <w:p/>
+    <w:p/>
+    <w:p/>
+    <w:p>
+      <w:r>
+        <w:lastRenderedPageBreak/>
+        <w:t xml:space="preserve">Void </w:t>
+      </w:r>
+      <w:proofErr w:type="spellStart"/>
+      <w:proofErr w:type="gramStart"/>
+      <w:r>
+        <w:t>OLEDTask</w:t>
+      </w:r>
+      <w:proofErr w:type="spellEnd"/>
+      <w:r>
+        <w:t>()</w:t>
+      </w:r>
+      <w:proofErr w:type="gramEnd"/>
+    </w:p>
+    <w:p>
+      <w:r>
+        <w:t>{</w:t>
+      </w:r>
+    </w:p>
+    <w:p>
+      <w:r>
+        <w:tab/>
+        <w:t xml:space="preserve">Delay = </w:t>
+      </w:r>
+      <w:proofErr w:type="spellStart"/>
+      <w:r>
+        <w:t>TickR</w:t>
+      </w:r>
+      <w:proofErr w:type="spellEnd"/>
+      <w:r>
+        <w:t xml:space="preserve"> *250</w:t>
+      </w:r>
+    </w:p>
+    <w:p>
+      <w:r>
+        <w:tab/>
+      </w:r>
+      <w:proofErr w:type="gramStart"/>
+      <w:r>
+        <w:t>While(</w:t>
+      </w:r>
+      <w:proofErr w:type="gramEnd"/>
+      <w:r>
+        <w:t>true)</w:t>
+      </w:r>
+    </w:p>
+    <w:p>
+      <w:r>
+        <w:tab/>
+      </w:r>
+      <w:r>
+        <w:tab/>
+      </w:r>
+      <w:proofErr w:type="spellStart"/>
+      <w:proofErr w:type="gramStart"/>
+      <w:r>
+        <w:t>drawPieces</w:t>
+      </w:r>
+      <w:proofErr w:type="spellEnd"/>
+      <w:r>
+        <w:t>(</w:t>
+      </w:r>
+      <w:proofErr w:type="gramEnd"/>
+      <w:r>
+        <w:t xml:space="preserve">); //update the OLED with the current </w:t>
+      </w:r>
+      <w:proofErr w:type="spellStart"/>
+      <w:r>
+        <w:t>piecesArray</w:t>
+      </w:r>
+      <w:proofErr w:type="spellEnd"/>
+    </w:p>
+    <w:p>
+      <w:r>
+        <w:tab/>
+      </w:r>
+      <w:r>
+        <w:tab/>
+      </w:r>
+      <w:proofErr w:type="spellStart"/>
+      <w:proofErr w:type="gramStart"/>
+      <w:r>
+        <w:t>drawMessage</w:t>
+      </w:r>
+      <w:proofErr w:type="spellEnd"/>
+      <w:r>
+        <w:t>(</w:t>
+      </w:r>
+      <w:proofErr w:type="gramEnd"/>
+      <w:r>
+        <w:t xml:space="preserve">); //update the OLED with the current </w:t>
+      </w:r>
+      <w:proofErr w:type="spellStart"/>
+      <w:r>
+        <w:t>messageFlag</w:t>
+      </w:r>
+      <w:proofErr w:type="spellEnd"/>
+    </w:p>
+    <w:p>
+      <w:r>
+        <w:tab/>
+      </w:r>
+      <w:r>
+        <w:tab/>
+      </w:r>
+      <w:proofErr w:type="spellStart"/>
+      <w:proofErr w:type="gramStart"/>
+      <w:r>
+        <w:t>vTaskDelay</w:t>
+      </w:r>
+      <w:proofErr w:type="spellEnd"/>
+      <w:r>
+        <w:t>(</w:t>
+      </w:r>
+      <w:proofErr w:type="gramEnd"/>
+      <w:r>
+        <w:t>delay);</w:t>
+      </w:r>
+    </w:p>
+    <w:p>
+      <w:r>
+        <w:t>}</w:t>
+      </w:r>
+    </w:p>
+    <w:p>
+      <w:r>
+        <w:t xml:space="preserve">Void </w:t>
+      </w:r>
+      <w:proofErr w:type="spellStart"/>
+      <w:proofErr w:type="gramStart"/>
+      <w:r>
+        <w:t>drawGrid</w:t>
+      </w:r>
+      <w:proofErr w:type="spellEnd"/>
+      <w:r>
+        <w:t>(</w:t>
+      </w:r>
+      <w:proofErr w:type="gramEnd"/>
+      <w:r>
+        <w:t>) {</w:t>
+      </w:r>
+    </w:p>
+    <w:p>
+      <w:r>
+        <w:tab/>
+        <w:t xml:space="preserve">Char </w:t>
+      </w:r>
+      <w:proofErr w:type="gramStart"/>
+      <w:r>
+        <w:t>line[</w:t>
+      </w:r>
+      <w:proofErr w:type="gramEnd"/>
+      <w:r>
+        <w:t>19];</w:t>
+      </w:r>
+    </w:p>
+    <w:p>
+      <w:r>
+        <w:tab/>
+      </w:r>
+      <w:proofErr w:type="gramStart"/>
+      <w:r>
+        <w:t>For(</w:t>
+      </w:r>
+      <w:proofErr w:type="spellStart"/>
+      <w:proofErr w:type="gramEnd"/>
+      <w:r>
+        <w:t>i</w:t>
+      </w:r>
+      <w:proofErr w:type="spellEnd"/>
+      <w:r>
+        <w:t xml:space="preserve"> = 0; </w:t>
+      </w:r>
+      <w:proofErr w:type="spellStart"/>
+      <w:r>
+        <w:t>i</w:t>
+      </w:r>
+      <w:proofErr w:type="spellEnd"/>
+      <w:r>
+        <w:t xml:space="preserve"> &lt; 5; </w:t>
+      </w:r>
+      <w:proofErr w:type="spellStart"/>
+      <w:r>
+        <w:t>i</w:t>
+      </w:r>
+      <w:proofErr w:type="spellEnd"/>
+      <w:r>
+        <w:t>++)</w:t>
+      </w:r>
+    </w:p>
+    <w:p>
+      <w:r>
+        <w:tab/>
+      </w:r>
+      <w:r>
+        <w:tab/>
+        <w:t xml:space="preserve">Draw </w:t>
+      </w:r>
+      <w:r>
+        <w:t>". . . . . . . . . ."</w:t>
+      </w:r>
+      <w:r>
+        <w:t xml:space="preserve"> to the screen on 5 rows</w:t>
+      </w:r>
+    </w:p>
+    <w:p>
+      <w:r>
+        <w:t xml:space="preserve">Void </w:t>
+      </w:r>
+      <w:proofErr w:type="spellStart"/>
+      <w:proofErr w:type="gramStart"/>
+      <w:r>
+        <w:t>drawPieces</w:t>
+      </w:r>
+      <w:proofErr w:type="spellEnd"/>
+      <w:r>
+        <w:t>(</w:t>
+      </w:r>
+      <w:proofErr w:type="gramEnd"/>
+      <w:r>
+        <w:t>) {</w:t>
+      </w:r>
+    </w:p>
+    <w:p>
+      <w:r>
+        <w:tab/>
+        <w:t>Set all spaces in Row0-Row3 to 32 (space character)</w:t>
+      </w:r>
+    </w:p>
+    <w:p>
+      <w:r>
+        <w:tab/>
+        <w:t xml:space="preserve">Then translate the </w:t>
+      </w:r>
+      <w:proofErr w:type="spellStart"/>
+      <w:r>
+        <w:t>piecesArray</w:t>
+      </w:r>
+      <w:proofErr w:type="spellEnd"/>
+      <w:r>
+        <w:t xml:space="preserve"> to their proper characters in the </w:t>
+      </w:r>
+      <w:r>
+        <w:t>Row0 to Row3 strings {</w:t>
+      </w:r>
+    </w:p>
+    <w:p>
+      <w:r>
+        <w:tab/>
+      </w:r>
+      <w:r>
+        <w:tab/>
+      </w:r>
+      <w:r>
+        <w:t>1 to @,</w:t>
+      </w:r>
+      <w:r>
+        <w:t xml:space="preserve"> //player on empty space</w:t>
+      </w:r>
+    </w:p>
+    <w:p>
+      <w:r>
+        <w:tab/>
+      </w:r>
+      <w:r>
+        <w:tab/>
+        <w:t>2 to &amp;,</w:t>
+      </w:r>
+      <w:r>
+        <w:t xml:space="preserve"> //baby bird</w:t>
+      </w:r>
+    </w:p>
+    <w:p>
+      <w:r>
+        <w:tab/>
+      </w:r>
+      <w:r>
+        <w:tab/>
+      </w:r>
+      <w:r>
+        <w:t>3 to ~,</w:t>
+      </w:r>
+      <w:r>
+        <w:t xml:space="preserve"> //worm</w:t>
+      </w:r>
+    </w:p>
+    <w:p>
+      <w:r>
+        <w:tab/>
+      </w:r>
+      <w:r>
+        <w:tab/>
+        <w:t>4 to #,</w:t>
+      </w:r>
+      <w:r>
+        <w:t xml:space="preserve"> //dirt</w:t>
+      </w:r>
+    </w:p>
+    <w:p>
+      <w:r>
+        <w:tab/>
+      </w:r>
+      <w:r>
+        <w:tab/>
+      </w:r>
+      <w:r>
+        <w:t>5 to #,</w:t>
+      </w:r>
+      <w:r>
+        <w:t xml:space="preserve"> //dirt with worm</w:t>
+      </w:r>
+    </w:p>
+    <w:p>
+      <w:r>
+        <w:tab/>
+      </w:r>
+      <w:r>
+        <w:tab/>
+      </w:r>
+      <w:r>
+        <w:t>6 to @,</w:t>
+      </w:r>
+      <w:r>
+        <w:t xml:space="preserve"> //</w:t>
+      </w:r>
+      <w:r>
+        <w:t>player with baby bird</w:t>
+      </w:r>
+    </w:p>
+    <w:p>
+      <w:r>
+        <w:tab/>
+      </w:r>
+      <w:r>
+        <w:tab/>
+        <w:t>7 to @,</w:t>
+      </w:r>
+      <w:r>
+        <w:t xml:space="preserve"> //player with worm</w:t>
+      </w:r>
+    </w:p>
+    <w:p>
+      <w:r>
+        <w:tab/>
+      </w:r>
+      <w:r>
+        <w:tab/>
+      </w:r>
+      <w:r>
+        <w:t>8 to @,</w:t>
+      </w:r>
+      <w:r>
+        <w:t xml:space="preserve"> //player with dirt</w:t>
+      </w:r>
+    </w:p>
+    <w:p>
+      <w:r>
+        <w:tab/>
+      </w:r>
+      <w:r>
+        <w:tab/>
+        <w:t>9 to @</w:t>
+      </w:r>
+      <w:r>
+        <w:t xml:space="preserve"> //player with dirt and worm</w:t>
+      </w:r>
+    </w:p>
+    <w:p>
+      <w:r>
+        <w:tab/>
+        <w:t>}</w:t>
+      </w:r>
+    </w:p>
+    <w:p>
+      <w:r>
+        <w:tab/>
+        <w:t>Then draw each Row to the screen line by line (4 rows)</w:t>
+      </w:r>
+    </w:p>
+    <w:p>
+      <w:r>
+        <w:t>}</w:t>
+      </w:r>
+    </w:p>
+    <w:p/>
+    <w:p/>
+    <w:p>
+      <w:r>
+        <w:lastRenderedPageBreak/>
+        <w:t xml:space="preserve">Void </w:t>
+      </w:r>
+      <w:proofErr w:type="spellStart"/>
+      <w:proofErr w:type="gramStart"/>
+      <w:r>
+        <w:t>drawMessages</w:t>
+      </w:r>
+      <w:proofErr w:type="spellEnd"/>
+      <w:r>
+        <w:t>(</w:t>
+      </w:r>
+      <w:proofErr w:type="gramEnd"/>
+      <w:r>
+        <w:t>) {</w:t>
+      </w:r>
+    </w:p>
+    <w:p>
+      <w:r>
+        <w:tab/>
+        <w:t xml:space="preserve">Char </w:t>
+      </w:r>
+      <w:proofErr w:type="spellStart"/>
+      <w:proofErr w:type="gramStart"/>
+      <w:r>
+        <w:t>wormsFoundMessage</w:t>
+      </w:r>
+      <w:proofErr w:type="spellEnd"/>
+      <w:r>
+        <w:t>[</w:t>
+      </w:r>
+      <w:proofErr w:type="gramEnd"/>
+      <w:r>
+        <w:t>19];</w:t>
+      </w:r>
+    </w:p>
+    <w:p>
+      <w:r>
+        <w:tab/>
+        <w:t xml:space="preserve">Unsigned char </w:t>
+      </w:r>
+      <w:proofErr w:type="spellStart"/>
+      <w:proofErr w:type="gramStart"/>
+      <w:r>
+        <w:t>rframe</w:t>
+      </w:r>
+      <w:proofErr w:type="spellEnd"/>
+      <w:r>
+        <w:t>[</w:t>
+      </w:r>
+      <w:proofErr w:type="gramEnd"/>
+      <w:r>
+        <w:t>94];</w:t>
+      </w:r>
+    </w:p>
+    <w:p>
+      <w:r>
+        <w:tab/>
+      </w:r>
+      <w:proofErr w:type="gramStart"/>
+      <w:r>
+        <w:t>For(</w:t>
+      </w:r>
+      <w:proofErr w:type="spellStart"/>
+      <w:proofErr w:type="gramEnd"/>
+      <w:r>
+        <w:t>i</w:t>
+      </w:r>
+      <w:proofErr w:type="spellEnd"/>
+      <w:r>
+        <w:t xml:space="preserve"> = 0; </w:t>
+      </w:r>
+      <w:proofErr w:type="spellStart"/>
+      <w:r>
+        <w:t>i</w:t>
+      </w:r>
+      <w:proofErr w:type="spellEnd"/>
+      <w:r>
+        <w:t xml:space="preserve"> &lt; 94; </w:t>
+      </w:r>
+      <w:proofErr w:type="spellStart"/>
+      <w:r>
+        <w:t>i</w:t>
+      </w:r>
+      <w:proofErr w:type="spellEnd"/>
+      <w:r>
+        <w:t>++)</w:t>
+      </w:r>
+    </w:p>
+    <w:p>
+      <w:r>
+        <w:tab/>
+      </w:r>
+      <w:r>
+        <w:tab/>
+      </w:r>
+      <w:proofErr w:type="spellStart"/>
+      <w:proofErr w:type="gramStart"/>
+      <w:r>
+        <w:t>rframe</w:t>
+      </w:r>
+      <w:proofErr w:type="spellEnd"/>
+      <w:r>
+        <w:t>[</w:t>
+      </w:r>
+      <w:proofErr w:type="spellStart"/>
+      <w:proofErr w:type="gramEnd"/>
+      <w:r>
+        <w:t>i</w:t>
+      </w:r>
+      <w:proofErr w:type="spellEnd"/>
+      <w:r>
+        <w:t>] = 0x0F;</w:t>
+      </w:r>
+    </w:p>
+    <w:p>
+      <w:r>
+        <w:tab/>
+      </w:r>
+      <w:proofErr w:type="gramStart"/>
+      <w:r>
+        <w:t>if(</w:t>
+      </w:r>
+      <w:proofErr w:type="spellStart"/>
+      <w:proofErr w:type="gramEnd"/>
+      <w:r>
+        <w:t>messageFlag</w:t>
+      </w:r>
+      <w:proofErr w:type="spellEnd"/>
+      <w:r>
+        <w:t xml:space="preserve"> == 0)</w:t>
+      </w:r>
+    </w:p>
+    <w:p>
+      <w:r>
+        <w:tab/>
+      </w:r>
+      <w:r>
+        <w:tab/>
+      </w:r>
+      <w:proofErr w:type="gramStart"/>
+      <w:r>
+        <w:t>set</w:t>
+      </w:r>
+      <w:proofErr w:type="gramEnd"/>
+      <w:r>
+        <w:t xml:space="preserve"> blank message</w:t>
+      </w:r>
+    </w:p>
+    <w:p>
+      <w:r>
+        <w:tab/>
+      </w:r>
+      <w:proofErr w:type="gramStart"/>
+      <w:r>
+        <w:t>if(</w:t>
+      </w:r>
+      <w:proofErr w:type="spellStart"/>
+      <w:proofErr w:type="gramEnd"/>
+      <w:r>
+        <w:t>messageFlag</w:t>
+      </w:r>
+      <w:proofErr w:type="spellEnd"/>
+      <w:r>
+        <w:t xml:space="preserve"> == 1)</w:t>
+      </w:r>
+    </w:p>
+    <w:p>
+      <w:pPr>
+        <w:ind w:left="1440"/>
+      </w:pPr>
+      <w:proofErr w:type="gramStart"/>
+      <w:r>
+        <w:t>set</w:t>
+      </w:r>
+      <w:proofErr w:type="gramEnd"/>
+      <w:r>
+        <w:t xml:space="preserve"> default message: </w:t>
+      </w:r>
+      <w:r>
+        <w:t>" Worms Found: %d of %d "</w:t>
+      </w:r>
+      <w:r>
+        <w:t xml:space="preserve">, </w:t>
+      </w:r>
+      <w:proofErr w:type="spellStart"/>
+      <w:r>
+        <w:t>wormsFound</w:t>
+      </w:r>
+      <w:proofErr w:type="spellEnd"/>
+      <w:r>
+        <w:t xml:space="preserve"> – </w:t>
+      </w:r>
+      <w:proofErr w:type="spellStart"/>
+      <w:r>
+        <w:t>wormsFed</w:t>
+      </w:r>
+      <w:proofErr w:type="spellEnd"/>
+      <w:r>
+        <w:t xml:space="preserve">, </w:t>
+      </w:r>
+      <w:proofErr w:type="spellStart"/>
+      <w:r>
+        <w:t>totalWormsNeeded</w:t>
+      </w:r>
+      <w:proofErr w:type="spellEnd"/>
+      <w:r>
+        <w:t xml:space="preserve"> </w:t>
+      </w:r>
+      <w:r>
+        <w:t>–</w:t>
+      </w:r>
+      <w:r>
+        <w:t xml:space="preserve"> </w:t>
+      </w:r>
+      <w:proofErr w:type="spellStart"/>
+      <w:r>
+        <w:t>wormsFed</w:t>
+      </w:r>
+      <w:proofErr w:type="spellEnd"/>
+    </w:p>
+    <w:p>
+      <w:r>
+        <w:tab/>
+      </w:r>
+      <w:proofErr w:type="gramStart"/>
+      <w:r>
+        <w:t>if(</w:t>
+      </w:r>
+      <w:proofErr w:type="spellStart"/>
+      <w:proofErr w:type="gramEnd"/>
+      <w:r>
+        <w:t>messageFlag</w:t>
+      </w:r>
+      <w:proofErr w:type="spellEnd"/>
+      <w:r>
+        <w:t xml:space="preserve"> == 2)</w:t>
+      </w:r>
+    </w:p>
+    <w:p>
+      <w:r>
+        <w:tab/>
+      </w:r>
+      <w:r>
+        <w:tab/>
+      </w:r>
+      <w:proofErr w:type="gramStart"/>
+      <w:r>
+        <w:t>set</w:t>
+      </w:r>
+      <w:proofErr w:type="gramEnd"/>
+      <w:r>
+        <w:t xml:space="preserve"> message to </w:t>
+      </w:r>
+      <w:r>
+        <w:t>"    Drop Worms: #    "</w:t>
+      </w:r>
+    </w:p>
+    <w:p>
+      <w:r>
+        <w:tab/>
+      </w:r>
+      <w:proofErr w:type="gramStart"/>
+      <w:r>
+        <w:t>if(</w:t>
+      </w:r>
+      <w:proofErr w:type="spellStart"/>
+      <w:proofErr w:type="gramEnd"/>
+      <w:r>
+        <w:t>messageFlag</w:t>
+      </w:r>
+      <w:proofErr w:type="spellEnd"/>
+      <w:r>
+        <w:t xml:space="preserve"> == 3)</w:t>
+      </w:r>
+    </w:p>
+    <w:p>
+      <w:r>
+        <w:tab/>
+      </w:r>
+      <w:r>
+        <w:tab/>
+      </w:r>
+      <w:proofErr w:type="gramStart"/>
+      <w:r>
+        <w:t>set</w:t>
+      </w:r>
+      <w:proofErr w:type="gramEnd"/>
+      <w:r>
+        <w:t xml:space="preserve"> message to "    Peck Dirt: *     "</w:t>
+      </w:r>
+    </w:p>
+    <w:p>
+      <w:r>
+        <w:tab/>
+      </w:r>
+      <w:proofErr w:type="gramStart"/>
+      <w:r>
+        <w:t>if(</w:t>
+      </w:r>
+      <w:proofErr w:type="spellStart"/>
+      <w:proofErr w:type="gramEnd"/>
+      <w:r>
+        <w:t>messageFlag</w:t>
+      </w:r>
+      <w:proofErr w:type="spellEnd"/>
+      <w:r>
+        <w:t xml:space="preserve"> == 4)</w:t>
+      </w:r>
+    </w:p>
+    <w:p>
+      <w:r>
+        <w:tab/>
+      </w:r>
+      <w:r>
+        <w:tab/>
+      </w:r>
+      <w:proofErr w:type="gramStart"/>
+      <w:r>
+        <w:t>set</w:t>
+      </w:r>
+      <w:proofErr w:type="gramEnd"/>
+      <w:r>
+        <w:t xml:space="preserve"> message to "     Worm Found!     "</w:t>
+      </w:r>
+    </w:p>
+    <w:p>
+      <w:r>
+        <w:tab/>
+      </w:r>
+      <w:proofErr w:type="gramStart"/>
+      <w:r>
+        <w:t>if(</w:t>
+      </w:r>
+      <w:proofErr w:type="spellStart"/>
+      <w:proofErr w:type="gramEnd"/>
+      <w:r>
+        <w:t>messageFlag</w:t>
+      </w:r>
+      <w:proofErr w:type="spellEnd"/>
+      <w:r>
+        <w:t xml:space="preserve"> == 5)</w:t>
+      </w:r>
+    </w:p>
+    <w:p>
+      <w:r>
+        <w:tab/>
+      </w:r>
+      <w:r>
+        <w:tab/>
+        <w:t>set message to</w:t>
+      </w:r>
+      <w:r>
+        <w:t xml:space="preserve"> </w:t>
+      </w:r>
+      <w:r>
+        <w:t>"</w:t>
       </w:r>
       <w:bookmarkStart w:id="0" w:name="_GoBack"/>
       <w:bookmarkEnd w:id="0"/>
+      <w:r>
+        <w:t xml:space="preserve"> </w:t>
+      </w:r>
+      <w:r>
+        <w:t>Go to your baby bird!"</w:t>
+      </w:r>
+    </w:p>
+    <w:p>
+      <w:r>
+        <w:tab/>
+      </w:r>
+      <w:proofErr w:type="gramStart"/>
+      <w:r>
+        <w:t>if(</w:t>
+      </w:r>
+      <w:proofErr w:type="spellStart"/>
+      <w:proofErr w:type="gramEnd"/>
+      <w:r>
+        <w:t>messageFlag</w:t>
+      </w:r>
+      <w:proofErr w:type="spellEnd"/>
+      <w:r>
+        <w:t xml:space="preserve"> == 6)</w:t>
+      </w:r>
+    </w:p>
+    <w:p>
+      <w:r>
+        <w:tab/>
+      </w:r>
+      <w:r>
+        <w:tab/>
+      </w:r>
+      <w:proofErr w:type="gramStart"/>
+      <w:r>
+        <w:t>set</w:t>
+      </w:r>
+      <w:proofErr w:type="gramEnd"/>
+      <w:r>
+        <w:t xml:space="preserve"> message to "Baby's Full! You Win!"</w:t>
+      </w:r>
+    </w:p>
+    <w:p>
+      <w:r>
+        <w:tab/>
+      </w:r>
+      <w:proofErr w:type="gramStart"/>
+      <w:r>
+        <w:t>if(</w:t>
+      </w:r>
+      <w:proofErr w:type="spellStart"/>
+      <w:proofErr w:type="gramEnd"/>
+      <w:r>
+        <w:t>messageFlag</w:t>
+      </w:r>
+      <w:proofErr w:type="spellEnd"/>
+      <w:r>
+        <w:t xml:space="preserve"> == 7)</w:t>
+      </w:r>
+    </w:p>
+    <w:p>
+      <w:r>
+        <w:tab/>
+      </w:r>
+      <w:r>
+        <w:tab/>
+      </w:r>
+      <w:proofErr w:type="gramStart"/>
+      <w:r>
+        <w:t>set</w:t>
+      </w:r>
+      <w:proofErr w:type="gramEnd"/>
+      <w:r>
+        <w:t xml:space="preserve"> message to "  Beak full of mud!  "</w:t>
+      </w:r>
+    </w:p>
+    <w:p>
+      <w:r>
+        <w:tab/>
+      </w:r>
+      <w:proofErr w:type="gramStart"/>
+      <w:r>
+        <w:t>if(</w:t>
+      </w:r>
+      <w:proofErr w:type="spellStart"/>
+      <w:proofErr w:type="gramEnd"/>
+      <w:r>
+        <w:t>messageFlag</w:t>
+      </w:r>
+      <w:proofErr w:type="spellEnd"/>
+      <w:r>
+        <w:t xml:space="preserve"> == 8)</w:t>
+      </w:r>
+    </w:p>
+    <w:p>
+      <w:r>
+        <w:tab/>
+      </w:r>
+      <w:r>
+        <w:tab/>
+      </w:r>
+      <w:proofErr w:type="gramStart"/>
+      <w:r>
+        <w:t>set</w:t>
+      </w:r>
+      <w:proofErr w:type="gramEnd"/>
+      <w:r>
+        <w:t xml:space="preserve"> message to "     Yummy Worms!    "</w:t>
+      </w:r>
+    </w:p>
+    <w:p>
+      <w:r>
+        <w:tab/>
+      </w:r>
+      <w:proofErr w:type="gramStart"/>
+      <w:r>
+        <w:t>if(</w:t>
+      </w:r>
+      <w:proofErr w:type="spellStart"/>
+      <w:proofErr w:type="gramEnd"/>
+      <w:r>
+        <w:t>messageFlag</w:t>
+      </w:r>
+      <w:proofErr w:type="spellEnd"/>
+      <w:r>
+        <w:t xml:space="preserve"> = 9)</w:t>
+      </w:r>
+    </w:p>
+    <w:p>
+      <w:r>
+        <w:tab/>
+      </w:r>
+      <w:r>
+        <w:tab/>
+      </w:r>
+      <w:proofErr w:type="gramStart"/>
+      <w:r>
+        <w:t>set</w:t>
+      </w:r>
+      <w:proofErr w:type="gramEnd"/>
+      <w:r>
+        <w:t xml:space="preserve"> message to "Use </w:t>
+      </w:r>
+      <w:proofErr w:type="spellStart"/>
+      <w:r>
+        <w:t>Num</w:t>
+      </w:r>
+      <w:proofErr w:type="spellEnd"/>
+      <w:r>
+        <w:t xml:space="preserve"> Keys to move!"</w:t>
+      </w:r>
+    </w:p>
+    <w:p>
+      <w:r>
+        <w:tab/>
+      </w:r>
+      <w:proofErr w:type="gramStart"/>
+      <w:r>
+        <w:t>redraw</w:t>
+      </w:r>
+      <w:proofErr w:type="gramEnd"/>
+      <w:r>
+        <w:t xml:space="preserve"> </w:t>
+      </w:r>
+      <w:proofErr w:type="spellStart"/>
+      <w:r>
+        <w:t>rframe</w:t>
+      </w:r>
+      <w:proofErr w:type="spellEnd"/>
+      <w:r>
+        <w:t xml:space="preserve"> (right frame) since it will be partially overwritten by messages</w:t>
+      </w:r>
+    </w:p>
+    <w:p>
+      <w:r>
+        <w:t>}</w:t>
+      </w:r>
+    </w:p>
+    <w:p/>
+    <w:p>
+      <w:proofErr w:type="spellStart"/>
+      <w:r>
+        <w:lastRenderedPageBreak/>
+        <w:t>Main.c</w:t>
+      </w:r>
+      <w:proofErr w:type="spellEnd"/>
+      <w:r>
+        <w:t xml:space="preserve"> {</w:t>
+      </w:r>
+    </w:p>
+    <w:p>
+      <w:r>
+        <w:t>Create tasks: (memory, priority)</w:t>
+      </w:r>
+    </w:p>
+    <w:p>
+      <w:r>
+        <w:tab/>
+      </w:r>
+      <w:proofErr w:type="spellStart"/>
+      <w:r>
+        <w:t>OLEDTask</w:t>
+      </w:r>
+      <w:proofErr w:type="spellEnd"/>
+      <w:r>
+        <w:t xml:space="preserve"> (768, 3)</w:t>
+      </w:r>
+    </w:p>
+    <w:p>
+      <w:r>
+        <w:tab/>
+      </w:r>
+      <w:proofErr w:type="spellStart"/>
+      <w:r>
+        <w:t>LEDTask</w:t>
+      </w:r>
+      <w:proofErr w:type="spellEnd"/>
+      <w:r>
+        <w:t xml:space="preserve"> (32, 1)</w:t>
+      </w:r>
+    </w:p>
+    <w:p>
+      <w:r>
+        <w:tab/>
+      </w:r>
+      <w:proofErr w:type="spellStart"/>
+      <w:proofErr w:type="gramStart"/>
+      <w:r>
+        <w:t>buttonsTask</w:t>
+      </w:r>
+      <w:proofErr w:type="spellEnd"/>
+      <w:r>
+        <w:t>(</w:t>
+      </w:r>
+      <w:proofErr w:type="gramEnd"/>
+      <w:r>
+        <w:t>256, 1)</w:t>
+      </w:r>
+    </w:p>
+    <w:p>
+      <w:r>
+        <w:tab/>
+      </w:r>
+      <w:proofErr w:type="spellStart"/>
+      <w:proofErr w:type="gramStart"/>
+      <w:r>
+        <w:t>gameTask</w:t>
+      </w:r>
+      <w:proofErr w:type="spellEnd"/>
+      <w:proofErr w:type="gramEnd"/>
+      <w:r>
+        <w:t xml:space="preserve"> (512, 2)</w:t>
+      </w:r>
+    </w:p>
+    <w:p>
+      <w:proofErr w:type="spellStart"/>
+      <w:proofErr w:type="gramStart"/>
+      <w:r>
+        <w:t>systemInit</w:t>
+      </w:r>
+      <w:proofErr w:type="spellEnd"/>
+      <w:r>
+        <w:t>(</w:t>
+      </w:r>
+      <w:proofErr w:type="gramEnd"/>
+      <w:r>
+        <w:t>);</w:t>
+      </w:r>
+    </w:p>
+    <w:p>
+      <w:proofErr w:type="spellStart"/>
+      <w:proofErr w:type="gramStart"/>
+      <w:r>
+        <w:t>startScreen</w:t>
+      </w:r>
+      <w:proofErr w:type="spellEnd"/>
+      <w:r>
+        <w:t>(</w:t>
+      </w:r>
+      <w:proofErr w:type="gramEnd"/>
+      <w:r>
+        <w:t>);</w:t>
+      </w:r>
+    </w:p>
+    <w:p>
+      <w:proofErr w:type="spellStart"/>
+      <w:proofErr w:type="gramStart"/>
+      <w:r>
+        <w:t>vTaskStartScheduler</w:t>
+      </w:r>
+      <w:proofErr w:type="spellEnd"/>
+      <w:r>
+        <w:t>(</w:t>
+      </w:r>
+      <w:proofErr w:type="gramEnd"/>
+      <w:r>
+        <w:t>);</w:t>
+      </w:r>
+    </w:p>
+    <w:p>
+      <w:proofErr w:type="gramStart"/>
+      <w:r>
+        <w:t>while(</w:t>
+      </w:r>
+      <w:proofErr w:type="gramEnd"/>
+      <w:r>
+        <w:t>true);</w:t>
+      </w:r>
+    </w:p>
+    <w:p>
+      <w:r>
+        <w:t>}</w:t>
+      </w:r>
     </w:p>
     <w:sectPr>
       <w:headerReference w:type="even" r:id="rId6"/>
@@ -384,6 +3408,49 @@
 
 <file path=word/footer2.xml><?xml version="1.0" encoding="utf-8"?>
 <w:ftr xmlns:wpc="http://schemas.microsoft.com/office/word/2010/wordprocessingCanvas" xmlns:mc="http://schemas.openxmlformats.org/markup-compatibility/2006" xmlns:o="urn:schemas-microsoft-com:office:office" xmlns:r="http://schemas.openxmlformats.org/officeDocument/2006/relationships" xmlns:m="http://schemas.openxmlformats.org/officeDocument/2006/math" xmlns:v="urn:schemas-microsoft-com:vml" xmlns:wp14="http://schemas.microsoft.com/office/word/2010/wordprocessingDrawing" xmlns:wp="http://schemas.openxmlformats.org/drawingml/2006/wordprocessingDrawing" xmlns:w10="urn:schemas-microsoft-com:office:word" xmlns:w="http://schemas.openxmlformats.org/wordprocessingml/2006/main" xmlns:w14="http://schemas.microsoft.com/office/word/2010/wordml" xmlns:w15="http://schemas.microsoft.com/office/word/2012/wordml" xmlns:wpg="http://schemas.microsoft.com/office/word/2010/wordprocessingGroup" xmlns:wpi="http://schemas.microsoft.com/office/word/2010/wordprocessingInk" xmlns:wne="http://schemas.microsoft.com/office/word/2006/wordml" xmlns:wps="http://schemas.microsoft.com/office/word/2010/wordprocessingShape" mc:Ignorable="w14 w15 wp14">
+  <w:sdt>
+    <w:sdtPr>
+      <w:id w:val="877434547"/>
+      <w:docPartObj>
+        <w:docPartGallery w:val="Page Numbers (Bottom of Page)"/>
+        <w:docPartUnique/>
+      </w:docPartObj>
+    </w:sdtPr>
+    <w:sdtEndPr>
+      <w:rPr>
+        <w:noProof/>
+      </w:rPr>
+    </w:sdtEndPr>
+    <w:sdtContent>
+      <w:p>
+        <w:pPr>
+          <w:pStyle w:val="Footer"/>
+          <w:jc w:val="right"/>
+        </w:pPr>
+        <w:r>
+          <w:fldChar w:fldCharType="begin"/>
+        </w:r>
+        <w:r>
+          <w:instrText xml:space="preserve"> PAGE   \* MERGEFORMAT </w:instrText>
+        </w:r>
+        <w:r>
+          <w:fldChar w:fldCharType="separate"/>
+        </w:r>
+        <w:r>
+          <w:rPr>
+            <w:noProof/>
+          </w:rPr>
+          <w:t>9</w:t>
+        </w:r>
+        <w:r>
+          <w:rPr>
+            <w:noProof/>
+          </w:rPr>
+          <w:fldChar w:fldCharType="end"/>
+        </w:r>
+      </w:p>
+    </w:sdtContent>
+  </w:sdt>
   <w:p>
     <w:pPr>
       <w:pStyle w:val="Footer"/>
@@ -444,15 +3511,19 @@
       <w:pStyle w:val="Header"/>
     </w:pPr>
     <w:r>
+      <w:t>EECS 388 Lab Project 6</w:t>
+    </w:r>
+    <w:r>
+      <w:tab/>
+    </w:r>
+    <w:r>
+      <w:ptab w:relativeTo="margin" w:alignment="center" w:leader="none"/>
+    </w:r>
+    <w:r>
+      <w:ptab w:relativeTo="margin" w:alignment="right" w:leader="none"/>
+    </w:r>
+    <w:r>
       <w:t>Paul McElroy</w:t>
-    </w:r>
-  </w:p>
-  <w:p>
-    <w:pPr>
-      <w:pStyle w:val="Header"/>
-    </w:pPr>
-    <w:r>
-      <w:t>EECS 388 Lab Project 6</w:t>
     </w:r>
   </w:p>
 </w:hdr>

</xml_diff>